<commit_message>
Correction du contenu du fichier Project Scope
Changement du nom du fichier "scope_virus_306" en "Product Scope".
Insertion du fichier "Tâches" dans le fichier "Product Scope".
Insertion du fichier "Convention de nommage" dans "Project Scope".
</commit_message>
<xml_diff>
--- a/docs/Conventions de nommage.docx
+++ b/docs/Conventions de nommage.docx
@@ -20,10 +20,7 @@
         <w:t>Nom des entités</w:t>
       </w:r>
     </w:p>
-    <w:p>
-      <w:bookmarkStart w:id="0" w:name="_GoBack"/>
-      <w:bookmarkEnd w:id="0"/>
-    </w:p>
+    <w:p/>
     <w:p>
       <w:pPr>
         <w:pStyle w:val="Paragraphedeliste"/>
@@ -174,19 +171,45 @@
         </w:tabs>
       </w:pPr>
       <w:r>
-        <w:t>Barre</w:t>
-      </w:r>
-      <w:r>
-        <w:t>s</w:t>
-      </w:r>
-      <w:r>
-        <w:t xml:space="preserve"> de vie -&gt; </w:t>
+        <w:t xml:space="preserve">Barres de vie -&gt; </w:t>
       </w:r>
       <w:r>
         <w:t>h</w:t>
       </w:r>
       <w:r>
         <w:t>ealthBar</w:t>
+      </w:r>
+    </w:p>
+    <w:p>
+      <w:pPr>
+        <w:pStyle w:val="Paragraphedeliste"/>
+        <w:numPr>
+          <w:ilvl w:val="0"/>
+          <w:numId w:val="2"/>
+        </w:numPr>
+        <w:tabs>
+          <w:tab w:val="left" w:pos="2865"/>
+        </w:tabs>
+      </w:pPr>
+      <w:r>
+        <w:t>Souris -&gt; mouse</w:t>
+      </w:r>
+      <w:bookmarkStart w:id="0" w:name="_GoBack"/>
+      <w:bookmarkEnd w:id="0"/>
+    </w:p>
+    <w:p>
+      <w:pPr>
+        <w:pStyle w:val="Paragraphedeliste"/>
+        <w:numPr>
+          <w:ilvl w:val="0"/>
+          <w:numId w:val="2"/>
+        </w:numPr>
+        <w:tabs>
+          <w:tab w:val="left" w:pos="2865"/>
+        </w:tabs>
+      </w:pPr>
+      <w:r>
+        <w:t>Clavier -&gt; keyboard</w:t>
       </w:r>
     </w:p>
     <w:p>

</xml_diff>